<commit_message>
updates for Pandoc 2.x
</commit_message>
<xml_diff>
--- a/pandoc/apa.docx
+++ b/pandoc/apa.docx
@@ -1,6 +1,6 @@
 
 <file path=word/document.xml><?xml version="1.0" encoding="utf-8"?>
-<w:document xmlns:wpc="http://schemas.microsoft.com/office/word/2010/wordprocessingCanvas" xmlns:mo="http://schemas.microsoft.com/office/mac/office/2008/main" xmlns:mc="http://schemas.openxmlformats.org/markup-compatibility/2006" xmlns:mv="urn:schemas-microsoft-com:mac:vml" xmlns:o="urn:schemas-microsoft-com:office:office" xmlns:r="http://schemas.openxmlformats.org/officeDocument/2006/relationships" xmlns:m="http://schemas.openxmlformats.org/officeDocument/2006/math" xmlns:v="urn:schemas-microsoft-com:vml" xmlns:wp14="http://schemas.microsoft.com/office/word/2010/wordprocessingDrawing" xmlns:wp="http://schemas.openxmlformats.org/drawingml/2006/wordprocessingDrawing" xmlns:w10="urn:schemas-microsoft-com:office:word" xmlns:w="http://schemas.openxmlformats.org/wordprocessingml/2006/main" xmlns:w14="http://schemas.microsoft.com/office/word/2010/wordml" xmlns:w15="http://schemas.microsoft.com/office/word/2012/wordml" xmlns:wpg="http://schemas.microsoft.com/office/word/2010/wordprocessingGroup" xmlns:wpi="http://schemas.microsoft.com/office/word/2010/wordprocessingInk" xmlns:wne="http://schemas.microsoft.com/office/word/2006/wordml" xmlns:wps="http://schemas.microsoft.com/office/word/2010/wordprocessingShape" mc:Ignorable="w14 w15 wp14">
+<w:document xmlns:wpc="http://schemas.microsoft.com/office/word/2010/wordprocessingCanvas" xmlns:cx="http://schemas.microsoft.com/office/drawing/2014/chartex" xmlns:cx1="http://schemas.microsoft.com/office/drawing/2015/9/8/chartex" xmlns:cx2="http://schemas.microsoft.com/office/drawing/2015/10/21/chartex" xmlns:cx3="http://schemas.microsoft.com/office/drawing/2016/5/9/chartex" xmlns:cx4="http://schemas.microsoft.com/office/drawing/2016/5/10/chartex" xmlns:cx5="http://schemas.microsoft.com/office/drawing/2016/5/11/chartex" xmlns:cx6="http://schemas.microsoft.com/office/drawing/2016/5/12/chartex" xmlns:cx7="http://schemas.microsoft.com/office/drawing/2016/5/13/chartex" xmlns:cx8="http://schemas.microsoft.com/office/drawing/2016/5/14/chartex" xmlns:mc="http://schemas.openxmlformats.org/markup-compatibility/2006" xmlns:aink="http://schemas.microsoft.com/office/drawing/2016/ink" xmlns:am3d="http://schemas.microsoft.com/office/drawing/2017/model3d" xmlns:o="urn:schemas-microsoft-com:office:office" xmlns:r="http://schemas.openxmlformats.org/officeDocument/2006/relationships" xmlns:m="http://schemas.openxmlformats.org/officeDocument/2006/math" xmlns:v="urn:schemas-microsoft-com:vml" xmlns:wp14="http://schemas.microsoft.com/office/word/2010/wordprocessingDrawing" xmlns:wp="http://schemas.openxmlformats.org/drawingml/2006/wordprocessingDrawing" xmlns:w10="urn:schemas-microsoft-com:office:word" xmlns:w="http://schemas.openxmlformats.org/wordprocessingml/2006/main" xmlns:w14="http://schemas.microsoft.com/office/word/2010/wordml" xmlns:w15="http://schemas.microsoft.com/office/word/2012/wordml" xmlns:w16cid="http://schemas.microsoft.com/office/word/2016/wordml/cid" xmlns:w16se="http://schemas.microsoft.com/office/word/2015/wordml/symex" xmlns:wpg="http://schemas.microsoft.com/office/word/2010/wordprocessingGroup" xmlns:wpi="http://schemas.microsoft.com/office/word/2010/wordprocessingInk" xmlns:wne="http://schemas.microsoft.com/office/word/2006/wordml" xmlns:wps="http://schemas.microsoft.com/office/word/2010/wordprocessingShape" mc:Ignorable="w14 w15 w16se w16cid wp14">
   <w:body>
     <w:p>
       <w:pPr>
@@ -10,6 +10,7 @@
         <w:t>Hello world.</w:t>
       </w:r>
     </w:p>
+    <w:p/>
     <w:p/>
     <w:p/>
     <w:p/>
@@ -30,14 +31,12 @@
     <w:p/>
     <w:p/>
     <w:p/>
-    <w:p/>
     <w:p>
       <w:pPr>
-        <w:pStyle w:val="Heading1"/>
+        <w:pStyle w:val="Heading3"/>
       </w:pPr>
       <w:r>
-        <w:lastRenderedPageBreak/>
-        <w:t>Abstract</w:t>
+        <w:t>Test</w:t>
       </w:r>
     </w:p>
     <w:sectPr>
@@ -55,7 +54,7 @@
 </file>
 
 <file path=word/endnotes.xml><?xml version="1.0" encoding="utf-8"?>
-<w:endnotes xmlns:wpc="http://schemas.microsoft.com/office/word/2010/wordprocessingCanvas" xmlns:mo="http://schemas.microsoft.com/office/mac/office/2008/main" xmlns:mc="http://schemas.openxmlformats.org/markup-compatibility/2006" xmlns:mv="urn:schemas-microsoft-com:mac:vml" xmlns:o="urn:schemas-microsoft-com:office:office" xmlns:r="http://schemas.openxmlformats.org/officeDocument/2006/relationships" xmlns:m="http://schemas.openxmlformats.org/officeDocument/2006/math" xmlns:v="urn:schemas-microsoft-com:vml" xmlns:wp14="http://schemas.microsoft.com/office/word/2010/wordprocessingDrawing" xmlns:wp="http://schemas.openxmlformats.org/drawingml/2006/wordprocessingDrawing" xmlns:w10="urn:schemas-microsoft-com:office:word" xmlns:w="http://schemas.openxmlformats.org/wordprocessingml/2006/main" xmlns:w14="http://schemas.microsoft.com/office/word/2010/wordml" xmlns:w15="http://schemas.microsoft.com/office/word/2012/wordml" xmlns:wpg="http://schemas.microsoft.com/office/word/2010/wordprocessingGroup" xmlns:wpi="http://schemas.microsoft.com/office/word/2010/wordprocessingInk" xmlns:wne="http://schemas.microsoft.com/office/word/2006/wordml" xmlns:wps="http://schemas.microsoft.com/office/word/2010/wordprocessingShape" mc:Ignorable="w14 w15 wp14">
+<w:endnotes xmlns:wpc="http://schemas.microsoft.com/office/word/2010/wordprocessingCanvas" xmlns:cx="http://schemas.microsoft.com/office/drawing/2014/chartex" xmlns:cx1="http://schemas.microsoft.com/office/drawing/2015/9/8/chartex" xmlns:cx2="http://schemas.microsoft.com/office/drawing/2015/10/21/chartex" xmlns:cx3="http://schemas.microsoft.com/office/drawing/2016/5/9/chartex" xmlns:cx4="http://schemas.microsoft.com/office/drawing/2016/5/10/chartex" xmlns:cx5="http://schemas.microsoft.com/office/drawing/2016/5/11/chartex" xmlns:cx6="http://schemas.microsoft.com/office/drawing/2016/5/12/chartex" xmlns:cx7="http://schemas.microsoft.com/office/drawing/2016/5/13/chartex" xmlns:cx8="http://schemas.microsoft.com/office/drawing/2016/5/14/chartex" xmlns:mc="http://schemas.openxmlformats.org/markup-compatibility/2006" xmlns:aink="http://schemas.microsoft.com/office/drawing/2016/ink" xmlns:am3d="http://schemas.microsoft.com/office/drawing/2017/model3d" xmlns:o="urn:schemas-microsoft-com:office:office" xmlns:r="http://schemas.openxmlformats.org/officeDocument/2006/relationships" xmlns:m="http://schemas.openxmlformats.org/officeDocument/2006/math" xmlns:v="urn:schemas-microsoft-com:vml" xmlns:wp14="http://schemas.microsoft.com/office/word/2010/wordprocessingDrawing" xmlns:wp="http://schemas.openxmlformats.org/drawingml/2006/wordprocessingDrawing" xmlns:w10="urn:schemas-microsoft-com:office:word" xmlns:w="http://schemas.openxmlformats.org/wordprocessingml/2006/main" xmlns:w14="http://schemas.microsoft.com/office/word/2010/wordml" xmlns:w15="http://schemas.microsoft.com/office/word/2012/wordml" xmlns:w16cid="http://schemas.microsoft.com/office/word/2016/wordml/cid" xmlns:w16se="http://schemas.microsoft.com/office/word/2015/wordml/symex" xmlns:wpg="http://schemas.microsoft.com/office/word/2010/wordprocessingGroup" xmlns:wpi="http://schemas.microsoft.com/office/word/2010/wordprocessingInk" xmlns:wne="http://schemas.microsoft.com/office/word/2006/wordml" xmlns:wps="http://schemas.microsoft.com/office/word/2010/wordprocessingShape" mc:Ignorable="w14 w15 w16se w16cid wp14">
   <w:endnote w:type="separator" w:id="-1">
     <w:p>
       <w:pPr>
@@ -80,7 +79,7 @@
 </file>
 
 <file path=word/footnotes.xml><?xml version="1.0" encoding="utf-8"?>
-<w:footnotes xmlns:wpc="http://schemas.microsoft.com/office/word/2010/wordprocessingCanvas" xmlns:mo="http://schemas.microsoft.com/office/mac/office/2008/main" xmlns:mc="http://schemas.openxmlformats.org/markup-compatibility/2006" xmlns:mv="urn:schemas-microsoft-com:mac:vml" xmlns:o="urn:schemas-microsoft-com:office:office" xmlns:r="http://schemas.openxmlformats.org/officeDocument/2006/relationships" xmlns:m="http://schemas.openxmlformats.org/officeDocument/2006/math" xmlns:v="urn:schemas-microsoft-com:vml" xmlns:wp14="http://schemas.microsoft.com/office/word/2010/wordprocessingDrawing" xmlns:wp="http://schemas.openxmlformats.org/drawingml/2006/wordprocessingDrawing" xmlns:w10="urn:schemas-microsoft-com:office:word" xmlns:w="http://schemas.openxmlformats.org/wordprocessingml/2006/main" xmlns:w14="http://schemas.microsoft.com/office/word/2010/wordml" xmlns:w15="http://schemas.microsoft.com/office/word/2012/wordml" xmlns:wpg="http://schemas.microsoft.com/office/word/2010/wordprocessingGroup" xmlns:wpi="http://schemas.microsoft.com/office/word/2010/wordprocessingInk" xmlns:wne="http://schemas.microsoft.com/office/word/2006/wordml" xmlns:wps="http://schemas.microsoft.com/office/word/2010/wordprocessingShape" mc:Ignorable="w14 w15 wp14">
+<w:footnotes xmlns:wpc="http://schemas.microsoft.com/office/word/2010/wordprocessingCanvas" xmlns:cx="http://schemas.microsoft.com/office/drawing/2014/chartex" xmlns:cx1="http://schemas.microsoft.com/office/drawing/2015/9/8/chartex" xmlns:cx2="http://schemas.microsoft.com/office/drawing/2015/10/21/chartex" xmlns:cx3="http://schemas.microsoft.com/office/drawing/2016/5/9/chartex" xmlns:cx4="http://schemas.microsoft.com/office/drawing/2016/5/10/chartex" xmlns:cx5="http://schemas.microsoft.com/office/drawing/2016/5/11/chartex" xmlns:cx6="http://schemas.microsoft.com/office/drawing/2016/5/12/chartex" xmlns:cx7="http://schemas.microsoft.com/office/drawing/2016/5/13/chartex" xmlns:cx8="http://schemas.microsoft.com/office/drawing/2016/5/14/chartex" xmlns:mc="http://schemas.openxmlformats.org/markup-compatibility/2006" xmlns:aink="http://schemas.microsoft.com/office/drawing/2016/ink" xmlns:am3d="http://schemas.microsoft.com/office/drawing/2017/model3d" xmlns:o="urn:schemas-microsoft-com:office:office" xmlns:r="http://schemas.openxmlformats.org/officeDocument/2006/relationships" xmlns:m="http://schemas.openxmlformats.org/officeDocument/2006/math" xmlns:v="urn:schemas-microsoft-com:vml" xmlns:wp14="http://schemas.microsoft.com/office/word/2010/wordprocessingDrawing" xmlns:wp="http://schemas.openxmlformats.org/drawingml/2006/wordprocessingDrawing" xmlns:w10="urn:schemas-microsoft-com:office:word" xmlns:w="http://schemas.openxmlformats.org/wordprocessingml/2006/main" xmlns:w14="http://schemas.microsoft.com/office/word/2010/wordml" xmlns:w15="http://schemas.microsoft.com/office/word/2012/wordml" xmlns:w16cid="http://schemas.microsoft.com/office/word/2016/wordml/cid" xmlns:w16se="http://schemas.microsoft.com/office/word/2015/wordml/symex" xmlns:wpg="http://schemas.microsoft.com/office/word/2010/wordprocessingGroup" xmlns:wpi="http://schemas.microsoft.com/office/word/2010/wordprocessingInk" xmlns:wne="http://schemas.microsoft.com/office/word/2006/wordml" xmlns:wps="http://schemas.microsoft.com/office/word/2010/wordprocessingShape" mc:Ignorable="w14 w15 w16se w16cid wp14">
   <w:footnote w:type="separator" w:id="-1">
     <w:p>
       <w:r>
@@ -99,7 +98,7 @@
 </file>
 
 <file path=word/header1.xml><?xml version="1.0" encoding="utf-8"?>
-<w:hdr xmlns:wpc="http://schemas.microsoft.com/office/word/2010/wordprocessingCanvas" xmlns:mo="http://schemas.microsoft.com/office/mac/office/2008/main" xmlns:mc="http://schemas.openxmlformats.org/markup-compatibility/2006" xmlns:mv="urn:schemas-microsoft-com:mac:vml" xmlns:o="urn:schemas-microsoft-com:office:office" xmlns:r="http://schemas.openxmlformats.org/officeDocument/2006/relationships" xmlns:m="http://schemas.openxmlformats.org/officeDocument/2006/math" xmlns:v="urn:schemas-microsoft-com:vml" xmlns:wp14="http://schemas.microsoft.com/office/word/2010/wordprocessingDrawing" xmlns:wp="http://schemas.openxmlformats.org/drawingml/2006/wordprocessingDrawing" xmlns:w10="urn:schemas-microsoft-com:office:word" xmlns:w="http://schemas.openxmlformats.org/wordprocessingml/2006/main" xmlns:w14="http://schemas.microsoft.com/office/word/2010/wordml" xmlns:w15="http://schemas.microsoft.com/office/word/2012/wordml" xmlns:wpg="http://schemas.microsoft.com/office/word/2010/wordprocessingGroup" xmlns:wpi="http://schemas.microsoft.com/office/word/2010/wordprocessingInk" xmlns:wne="http://schemas.microsoft.com/office/word/2006/wordml" xmlns:wps="http://schemas.microsoft.com/office/word/2010/wordprocessingShape" mc:Ignorable="w14 w15 wp14">
+<w:hdr xmlns:wpc="http://schemas.microsoft.com/office/word/2010/wordprocessingCanvas" xmlns:cx="http://schemas.microsoft.com/office/drawing/2014/chartex" xmlns:cx1="http://schemas.microsoft.com/office/drawing/2015/9/8/chartex" xmlns:cx2="http://schemas.microsoft.com/office/drawing/2015/10/21/chartex" xmlns:cx3="http://schemas.microsoft.com/office/drawing/2016/5/9/chartex" xmlns:cx4="http://schemas.microsoft.com/office/drawing/2016/5/10/chartex" xmlns:cx5="http://schemas.microsoft.com/office/drawing/2016/5/11/chartex" xmlns:cx6="http://schemas.microsoft.com/office/drawing/2016/5/12/chartex" xmlns:cx7="http://schemas.microsoft.com/office/drawing/2016/5/13/chartex" xmlns:cx8="http://schemas.microsoft.com/office/drawing/2016/5/14/chartex" xmlns:mc="http://schemas.openxmlformats.org/markup-compatibility/2006" xmlns:aink="http://schemas.microsoft.com/office/drawing/2016/ink" xmlns:am3d="http://schemas.microsoft.com/office/drawing/2017/model3d" xmlns:o="urn:schemas-microsoft-com:office:office" xmlns:r="http://schemas.openxmlformats.org/officeDocument/2006/relationships" xmlns:m="http://schemas.openxmlformats.org/officeDocument/2006/math" xmlns:v="urn:schemas-microsoft-com:vml" xmlns:wp14="http://schemas.microsoft.com/office/word/2010/wordprocessingDrawing" xmlns:wp="http://schemas.openxmlformats.org/drawingml/2006/wordprocessingDrawing" xmlns:w10="urn:schemas-microsoft-com:office:word" xmlns:w="http://schemas.openxmlformats.org/wordprocessingml/2006/main" xmlns:w14="http://schemas.microsoft.com/office/word/2010/wordml" xmlns:w15="http://schemas.microsoft.com/office/word/2012/wordml" xmlns:w16cid="http://schemas.microsoft.com/office/word/2016/wordml/cid" xmlns:w16se="http://schemas.microsoft.com/office/word/2015/wordml/symex" xmlns:wpg="http://schemas.microsoft.com/office/word/2010/wordprocessingGroup" xmlns:wpi="http://schemas.microsoft.com/office/word/2010/wordprocessingInk" xmlns:wne="http://schemas.microsoft.com/office/word/2006/wordml" xmlns:wps="http://schemas.microsoft.com/office/word/2010/wordprocessingShape" mc:Ignorable="w14 w15 w16se w16cid wp14">
   <w:p>
     <w:pPr>
       <w:pStyle w:val="Header"/>
@@ -139,7 +138,7 @@
 </file>
 
 <file path=word/header2.xml><?xml version="1.0" encoding="utf-8"?>
-<w:hdr xmlns:wpc="http://schemas.microsoft.com/office/word/2010/wordprocessingCanvas" xmlns:mo="http://schemas.microsoft.com/office/mac/office/2008/main" xmlns:mc="http://schemas.openxmlformats.org/markup-compatibility/2006" xmlns:mv="urn:schemas-microsoft-com:mac:vml" xmlns:o="urn:schemas-microsoft-com:office:office" xmlns:r="http://schemas.openxmlformats.org/officeDocument/2006/relationships" xmlns:m="http://schemas.openxmlformats.org/officeDocument/2006/math" xmlns:v="urn:schemas-microsoft-com:vml" xmlns:wp14="http://schemas.microsoft.com/office/word/2010/wordprocessingDrawing" xmlns:wp="http://schemas.openxmlformats.org/drawingml/2006/wordprocessingDrawing" xmlns:w10="urn:schemas-microsoft-com:office:word" xmlns:w="http://schemas.openxmlformats.org/wordprocessingml/2006/main" xmlns:w14="http://schemas.microsoft.com/office/word/2010/wordml" xmlns:w15="http://schemas.microsoft.com/office/word/2012/wordml" xmlns:wpg="http://schemas.microsoft.com/office/word/2010/wordprocessingGroup" xmlns:wpi="http://schemas.microsoft.com/office/word/2010/wordprocessingInk" xmlns:wne="http://schemas.microsoft.com/office/word/2006/wordml" xmlns:wps="http://schemas.microsoft.com/office/word/2010/wordprocessingShape" mc:Ignorable="w14 w15 wp14">
+<w:hdr xmlns:wpc="http://schemas.microsoft.com/office/word/2010/wordprocessingCanvas" xmlns:cx="http://schemas.microsoft.com/office/drawing/2014/chartex" xmlns:cx1="http://schemas.microsoft.com/office/drawing/2015/9/8/chartex" xmlns:cx2="http://schemas.microsoft.com/office/drawing/2015/10/21/chartex" xmlns:cx3="http://schemas.microsoft.com/office/drawing/2016/5/9/chartex" xmlns:cx4="http://schemas.microsoft.com/office/drawing/2016/5/10/chartex" xmlns:cx5="http://schemas.microsoft.com/office/drawing/2016/5/11/chartex" xmlns:cx6="http://schemas.microsoft.com/office/drawing/2016/5/12/chartex" xmlns:cx7="http://schemas.microsoft.com/office/drawing/2016/5/13/chartex" xmlns:cx8="http://schemas.microsoft.com/office/drawing/2016/5/14/chartex" xmlns:mc="http://schemas.openxmlformats.org/markup-compatibility/2006" xmlns:aink="http://schemas.microsoft.com/office/drawing/2016/ink" xmlns:am3d="http://schemas.microsoft.com/office/drawing/2017/model3d" xmlns:o="urn:schemas-microsoft-com:office:office" xmlns:r="http://schemas.openxmlformats.org/officeDocument/2006/relationships" xmlns:m="http://schemas.openxmlformats.org/officeDocument/2006/math" xmlns:v="urn:schemas-microsoft-com:vml" xmlns:wp14="http://schemas.microsoft.com/office/word/2010/wordprocessingDrawing" xmlns:wp="http://schemas.openxmlformats.org/drawingml/2006/wordprocessingDrawing" xmlns:w10="urn:schemas-microsoft-com:office:word" xmlns:w="http://schemas.openxmlformats.org/wordprocessingml/2006/main" xmlns:w14="http://schemas.microsoft.com/office/word/2010/wordml" xmlns:w15="http://schemas.microsoft.com/office/word/2012/wordml" xmlns:w16cid="http://schemas.microsoft.com/office/word/2016/wordml/cid" xmlns:w16se="http://schemas.microsoft.com/office/word/2015/wordml/symex" xmlns:wpg="http://schemas.microsoft.com/office/word/2010/wordprocessingGroup" xmlns:wpi="http://schemas.microsoft.com/office/word/2010/wordprocessingInk" xmlns:wne="http://schemas.microsoft.com/office/word/2006/wordml" xmlns:wps="http://schemas.microsoft.com/office/word/2010/wordprocessingShape" mc:Ignorable="w14 w15 w16se w16cid wp14">
   <w:p>
     <w:pPr>
       <w:pStyle w:val="Header"/>
@@ -158,8 +157,8 @@
 </file>
 
 <file path=word/numbering.xml><?xml version="1.0" encoding="utf-8"?>
-<w:numbering xmlns:wpc="http://schemas.microsoft.com/office/word/2010/wordprocessingCanvas" xmlns:mo="http://schemas.microsoft.com/office/mac/office/2008/main" xmlns:mc="http://schemas.openxmlformats.org/markup-compatibility/2006" xmlns:mv="urn:schemas-microsoft-com:mac:vml" xmlns:o="urn:schemas-microsoft-com:office:office" xmlns:r="http://schemas.openxmlformats.org/officeDocument/2006/relationships" xmlns:m="http://schemas.openxmlformats.org/officeDocument/2006/math" xmlns:v="urn:schemas-microsoft-com:vml" xmlns:wp14="http://schemas.microsoft.com/office/word/2010/wordprocessingDrawing" xmlns:wp="http://schemas.openxmlformats.org/drawingml/2006/wordprocessingDrawing" xmlns:w10="urn:schemas-microsoft-com:office:word" xmlns:w="http://schemas.openxmlformats.org/wordprocessingml/2006/main" xmlns:w14="http://schemas.microsoft.com/office/word/2010/wordml" xmlns:w15="http://schemas.microsoft.com/office/word/2012/wordml" xmlns:wpg="http://schemas.microsoft.com/office/word/2010/wordprocessingGroup" xmlns:wpi="http://schemas.microsoft.com/office/word/2010/wordprocessingInk" xmlns:wne="http://schemas.microsoft.com/office/word/2006/wordml" xmlns:wps="http://schemas.microsoft.com/office/word/2010/wordprocessingShape" mc:Ignorable="w14 w15 wp14">
-  <w:abstractNum w:abstractNumId="0">
+<w:numbering xmlns:wpc="http://schemas.microsoft.com/office/word/2010/wordprocessingCanvas" xmlns:cx="http://schemas.microsoft.com/office/drawing/2014/chartex" xmlns:cx1="http://schemas.microsoft.com/office/drawing/2015/9/8/chartex" xmlns:cx2="http://schemas.microsoft.com/office/drawing/2015/10/21/chartex" xmlns:cx3="http://schemas.microsoft.com/office/drawing/2016/5/9/chartex" xmlns:cx4="http://schemas.microsoft.com/office/drawing/2016/5/10/chartex" xmlns:cx5="http://schemas.microsoft.com/office/drawing/2016/5/11/chartex" xmlns:cx6="http://schemas.microsoft.com/office/drawing/2016/5/12/chartex" xmlns:cx7="http://schemas.microsoft.com/office/drawing/2016/5/13/chartex" xmlns:cx8="http://schemas.microsoft.com/office/drawing/2016/5/14/chartex" xmlns:mc="http://schemas.openxmlformats.org/markup-compatibility/2006" xmlns:aink="http://schemas.microsoft.com/office/drawing/2016/ink" xmlns:am3d="http://schemas.microsoft.com/office/drawing/2017/model3d" xmlns:o="urn:schemas-microsoft-com:office:office" xmlns:r="http://schemas.openxmlformats.org/officeDocument/2006/relationships" xmlns:m="http://schemas.openxmlformats.org/officeDocument/2006/math" xmlns:v="urn:schemas-microsoft-com:vml" xmlns:wp14="http://schemas.microsoft.com/office/word/2010/wordprocessingDrawing" xmlns:wp="http://schemas.openxmlformats.org/drawingml/2006/wordprocessingDrawing" xmlns:w10="urn:schemas-microsoft-com:office:word" xmlns:w="http://schemas.openxmlformats.org/wordprocessingml/2006/main" xmlns:w14="http://schemas.microsoft.com/office/word/2010/wordml" xmlns:w15="http://schemas.microsoft.com/office/word/2012/wordml" xmlns:w16cid="http://schemas.microsoft.com/office/word/2016/wordml/cid" xmlns:w16se="http://schemas.microsoft.com/office/word/2015/wordml/symex" xmlns:wpg="http://schemas.microsoft.com/office/word/2010/wordprocessingGroup" xmlns:wpi="http://schemas.microsoft.com/office/word/2010/wordprocessingInk" xmlns:wne="http://schemas.microsoft.com/office/word/2006/wordml" xmlns:wps="http://schemas.microsoft.com/office/word/2010/wordprocessingShape" mc:Ignorable="w14 w15 w16se w16cid wp14">
+  <w:abstractNum w:abstractNumId="0" w15:restartNumberingAfterBreak="0">
     <w:nsid w:val="FFFFFF1D"/>
     <w:multiLevelType w:val="multilevel"/>
     <w:tmpl w:val="58E49488"/>
@@ -299,10 +298,10 @@
       </w:rPr>
     </w:lvl>
   </w:abstractNum>
-  <w:abstractNum w:abstractNumId="1">
+  <w:abstractNum w:abstractNumId="1" w15:restartNumberingAfterBreak="0">
     <w:nsid w:val="FFFFFF7C"/>
     <w:multiLevelType w:val="singleLevel"/>
-    <w:tmpl w:val="CD0846F2"/>
+    <w:tmpl w:val="8D929BF2"/>
     <w:lvl w:ilvl="0">
       <w:start w:val="1"/>
       <w:numFmt w:val="decimal"/>
@@ -316,10 +315,10 @@
       </w:pPr>
     </w:lvl>
   </w:abstractNum>
-  <w:abstractNum w:abstractNumId="2">
+  <w:abstractNum w:abstractNumId="2" w15:restartNumberingAfterBreak="0">
     <w:nsid w:val="FFFFFF7D"/>
     <w:multiLevelType w:val="singleLevel"/>
-    <w:tmpl w:val="2D627D72"/>
+    <w:tmpl w:val="8558E5DA"/>
     <w:lvl w:ilvl="0">
       <w:start w:val="1"/>
       <w:numFmt w:val="decimal"/>
@@ -333,10 +332,10 @@
       </w:pPr>
     </w:lvl>
   </w:abstractNum>
-  <w:abstractNum w:abstractNumId="3">
+  <w:abstractNum w:abstractNumId="3" w15:restartNumberingAfterBreak="0">
     <w:nsid w:val="FFFFFF7E"/>
     <w:multiLevelType w:val="singleLevel"/>
-    <w:tmpl w:val="F4E0BDAE"/>
+    <w:tmpl w:val="1D407808"/>
     <w:lvl w:ilvl="0">
       <w:start w:val="1"/>
       <w:numFmt w:val="decimal"/>
@@ -350,10 +349,10 @@
       </w:pPr>
     </w:lvl>
   </w:abstractNum>
-  <w:abstractNum w:abstractNumId="4">
+  <w:abstractNum w:abstractNumId="4" w15:restartNumberingAfterBreak="0">
     <w:nsid w:val="FFFFFF7F"/>
     <w:multiLevelType w:val="singleLevel"/>
-    <w:tmpl w:val="66789BF4"/>
+    <w:tmpl w:val="4FCE0C5C"/>
     <w:lvl w:ilvl="0">
       <w:start w:val="1"/>
       <w:numFmt w:val="decimal"/>
@@ -367,10 +366,10 @@
       </w:pPr>
     </w:lvl>
   </w:abstractNum>
-  <w:abstractNum w:abstractNumId="5">
+  <w:abstractNum w:abstractNumId="5" w15:restartNumberingAfterBreak="0">
     <w:nsid w:val="FFFFFF80"/>
     <w:multiLevelType w:val="singleLevel"/>
-    <w:tmpl w:val="2A1AAA0C"/>
+    <w:tmpl w:val="E2CC4AA4"/>
     <w:lvl w:ilvl="0">
       <w:start w:val="1"/>
       <w:numFmt w:val="bullet"/>
@@ -387,10 +386,10 @@
       </w:rPr>
     </w:lvl>
   </w:abstractNum>
-  <w:abstractNum w:abstractNumId="6">
+  <w:abstractNum w:abstractNumId="6" w15:restartNumberingAfterBreak="0">
     <w:nsid w:val="FFFFFF81"/>
     <w:multiLevelType w:val="singleLevel"/>
-    <w:tmpl w:val="2334EAA6"/>
+    <w:tmpl w:val="0DBA1A34"/>
     <w:lvl w:ilvl="0">
       <w:start w:val="1"/>
       <w:numFmt w:val="bullet"/>
@@ -407,10 +406,10 @@
       </w:rPr>
     </w:lvl>
   </w:abstractNum>
-  <w:abstractNum w:abstractNumId="7">
+  <w:abstractNum w:abstractNumId="7" w15:restartNumberingAfterBreak="0">
     <w:nsid w:val="FFFFFF82"/>
     <w:multiLevelType w:val="singleLevel"/>
-    <w:tmpl w:val="9176FE34"/>
+    <w:tmpl w:val="845AFF48"/>
     <w:lvl w:ilvl="0">
       <w:start w:val="1"/>
       <w:numFmt w:val="bullet"/>
@@ -427,10 +426,10 @@
       </w:rPr>
     </w:lvl>
   </w:abstractNum>
-  <w:abstractNum w:abstractNumId="8">
+  <w:abstractNum w:abstractNumId="8" w15:restartNumberingAfterBreak="0">
     <w:nsid w:val="FFFFFF83"/>
     <w:multiLevelType w:val="singleLevel"/>
-    <w:tmpl w:val="D7486270"/>
+    <w:tmpl w:val="B7A60BA0"/>
     <w:lvl w:ilvl="0">
       <w:start w:val="1"/>
       <w:numFmt w:val="bullet"/>
@@ -447,10 +446,10 @@
       </w:rPr>
     </w:lvl>
   </w:abstractNum>
-  <w:abstractNum w:abstractNumId="9">
+  <w:abstractNum w:abstractNumId="9" w15:restartNumberingAfterBreak="0">
     <w:nsid w:val="FFFFFF88"/>
     <w:multiLevelType w:val="singleLevel"/>
-    <w:tmpl w:val="8422B3AA"/>
+    <w:tmpl w:val="6FF80A56"/>
     <w:lvl w:ilvl="0">
       <w:start w:val="1"/>
       <w:numFmt w:val="decimal"/>
@@ -464,10 +463,10 @@
       </w:pPr>
     </w:lvl>
   </w:abstractNum>
-  <w:abstractNum w:abstractNumId="10">
+  <w:abstractNum w:abstractNumId="10" w15:restartNumberingAfterBreak="0">
     <w:nsid w:val="FFFFFF89"/>
     <w:multiLevelType w:val="singleLevel"/>
-    <w:tmpl w:val="D0C2637C"/>
+    <w:tmpl w:val="4162CE28"/>
     <w:lvl w:ilvl="0">
       <w:start w:val="1"/>
       <w:numFmt w:val="bullet"/>
@@ -484,7 +483,7 @@
       </w:rPr>
     </w:lvl>
   </w:abstractNum>
-  <w:abstractNum w:abstractNumId="11">
+  <w:abstractNum w:abstractNumId="11" w15:restartNumberingAfterBreak="0">
     <w:nsid w:val="593D51F3"/>
     <w:multiLevelType w:val="hybridMultilevel"/>
     <w:tmpl w:val="617E940E"/>
@@ -597,7 +596,7 @@
       </w:rPr>
     </w:lvl>
   </w:abstractNum>
-  <w:abstractNum w:abstractNumId="12">
+  <w:abstractNum w:abstractNumId="12" w15:restartNumberingAfterBreak="0">
     <w:nsid w:val="5D611936"/>
     <w:multiLevelType w:val="hybridMultilevel"/>
     <w:tmpl w:val="97F65F60"/>
@@ -710,7 +709,7 @@
       </w:rPr>
     </w:lvl>
   </w:abstractNum>
-  <w:abstractNum w:abstractNumId="13">
+  <w:abstractNum w:abstractNumId="13" w15:restartNumberingAfterBreak="0">
     <w:nsid w:val="613A31AF"/>
     <w:multiLevelType w:val="multilevel"/>
     <w:tmpl w:val="C7E88BDC"/>
@@ -869,7 +868,7 @@
 </file>
 
 <file path=word/styles.xml><?xml version="1.0" encoding="utf-8"?>
-<w:styles xmlns:mc="http://schemas.openxmlformats.org/markup-compatibility/2006" xmlns:r="http://schemas.openxmlformats.org/officeDocument/2006/relationships" xmlns:w="http://schemas.openxmlformats.org/wordprocessingml/2006/main" xmlns:w14="http://schemas.microsoft.com/office/word/2010/wordml" xmlns:w15="http://schemas.microsoft.com/office/word/2012/wordml" mc:Ignorable="w14 w15">
+<w:styles xmlns:mc="http://schemas.openxmlformats.org/markup-compatibility/2006" xmlns:r="http://schemas.openxmlformats.org/officeDocument/2006/relationships" xmlns:w="http://schemas.openxmlformats.org/wordprocessingml/2006/main" xmlns:w14="http://schemas.microsoft.com/office/word/2010/wordml" xmlns:w15="http://schemas.microsoft.com/office/word/2012/wordml" xmlns:w16cid="http://schemas.microsoft.com/office/word/2016/wordml/cid" xmlns:w16se="http://schemas.microsoft.com/office/word/2015/wordml/symex" mc:Ignorable="w14 w15 w16se w16cid">
   <w:docDefaults>
     <w:rPrDefault>
       <w:rPr>
@@ -885,7 +884,7 @@
       </w:pPr>
     </w:pPrDefault>
   </w:docDefaults>
-  <w:latentStyles w:defLockedState="0" w:defUIPriority="0" w:defSemiHidden="0" w:defUnhideWhenUsed="0" w:defQFormat="0" w:count="382">
+  <w:latentStyles w:defLockedState="0" w:defUIPriority="0" w:defSemiHidden="0" w:defUnhideWhenUsed="0" w:defQFormat="0" w:count="375">
     <w:lsdException w:name="Normal" w:qFormat="1"/>
     <w:lsdException w:name="heading 1" w:uiPriority="9" w:qFormat="1"/>
     <w:lsdException w:name="heading 2" w:uiPriority="9" w:qFormat="1"/>
@@ -1281,19 +1280,23 @@
   </w:style>
   <w:style w:type="paragraph" w:styleId="Heading3">
     <w:name w:val="heading 3"/>
-    <w:next w:val="FirstParagraph"/>
+    <w:basedOn w:val="Normal"/>
+    <w:next w:val="BodyText"/>
     <w:link w:val="Heading3Char"/>
     <w:uiPriority w:val="9"/>
     <w:unhideWhenUsed/>
     <w:qFormat/>
-    <w:rsid w:val="004A1C96"/>
-    <w:pPr>
+    <w:rsid w:val="00362D89"/>
+    <w:pPr>
+      <w:keepNext/>
+      <w:keepLines/>
       <w:spacing w:before="240"/>
       <w:ind w:firstLine="576"/>
+      <w:contextualSpacing/>
       <w:outlineLvl w:val="2"/>
     </w:pPr>
     <w:rPr>
-      <w:rFonts w:ascii="Times New Roman" w:eastAsiaTheme="majorEastAsia" w:hAnsi="Times New Roman" w:cstheme="majorBidi"/>
+      <w:rFonts w:eastAsiaTheme="majorEastAsia" w:cstheme="majorBidi"/>
       <w:b/>
       <w:bCs/>
       <w:szCs w:val="28"/>
@@ -1301,19 +1304,22 @@
   </w:style>
   <w:style w:type="paragraph" w:styleId="Heading4">
     <w:name w:val="heading 4"/>
-    <w:next w:val="Normal"/>
+    <w:basedOn w:val="Normal"/>
+    <w:next w:val="BodyText"/>
     <w:link w:val="Heading4Char"/>
     <w:uiPriority w:val="9"/>
     <w:unhideWhenUsed/>
     <w:qFormat/>
-    <w:rsid w:val="004A1C96"/>
-    <w:pPr>
-      <w:spacing w:before="120"/>
+    <w:rsid w:val="00362D89"/>
+    <w:pPr>
+      <w:keepNext/>
+      <w:keepLines/>
       <w:ind w:firstLine="576"/>
+      <w:contextualSpacing/>
       <w:outlineLvl w:val="3"/>
     </w:pPr>
     <w:rPr>
-      <w:rFonts w:ascii="Times New Roman" w:eastAsiaTheme="majorEastAsia" w:hAnsi="Times New Roman" w:cstheme="majorBidi"/>
+      <w:rFonts w:eastAsiaTheme="majorEastAsia" w:cstheme="majorBidi"/>
       <w:b/>
       <w:i/>
       <w:szCs w:val="28"/>
@@ -1321,19 +1327,22 @@
   </w:style>
   <w:style w:type="paragraph" w:styleId="Heading5">
     <w:name w:val="heading 5"/>
+    <w:basedOn w:val="Normal"/>
     <w:next w:val="BodyText"/>
     <w:link w:val="Heading5Char"/>
     <w:uiPriority w:val="9"/>
     <w:unhideWhenUsed/>
     <w:qFormat/>
-    <w:rsid w:val="004A1C96"/>
-    <w:pPr>
-      <w:spacing w:before="120"/>
+    <w:rsid w:val="00362D89"/>
+    <w:pPr>
+      <w:keepNext/>
+      <w:keepLines/>
       <w:ind w:firstLine="576"/>
+      <w:contextualSpacing/>
       <w:outlineLvl w:val="4"/>
     </w:pPr>
     <w:rPr>
-      <w:rFonts w:ascii="Times New Roman" w:eastAsiaTheme="majorEastAsia" w:hAnsi="Times New Roman" w:cstheme="majorBidi"/>
+      <w:rFonts w:eastAsiaTheme="majorEastAsia" w:cstheme="majorBidi"/>
       <w:i/>
       <w:iCs/>
       <w:szCs w:val="28"/>
@@ -1341,21 +1350,19 @@
   </w:style>
   <w:style w:type="paragraph" w:styleId="Heading6">
     <w:name w:val="heading 6"/>
+    <w:basedOn w:val="Heading5"/>
     <w:next w:val="BodyText"/>
     <w:link w:val="Heading6Char"/>
     <w:uiPriority w:val="9"/>
     <w:unhideWhenUsed/>
     <w:qFormat/>
-    <w:rsid w:val="004A1C96"/>
-    <w:pPr>
-      <w:spacing w:before="120"/>
-      <w:ind w:firstLine="576"/>
+    <w:rsid w:val="00A068F4"/>
+    <w:pPr>
       <w:outlineLvl w:val="5"/>
     </w:pPr>
     <w:rPr>
-      <w:rFonts w:ascii="Times New Roman" w:eastAsiaTheme="majorEastAsia" w:hAnsi="Times New Roman" w:cstheme="majorBidi"/>
-      <w:iCs/>
-      <w:szCs w:val="28"/>
+      <w:i w:val="0"/>
+      <w:iCs w:val="0"/>
     </w:rPr>
   </w:style>
   <w:style w:type="paragraph" w:styleId="Heading7">
@@ -1365,52 +1372,42 @@
     <w:uiPriority w:val="9"/>
     <w:unhideWhenUsed/>
     <w:qFormat/>
+    <w:rsid w:val="00362D89"/>
     <w:pPr>
       <w:keepNext/>
       <w:keepLines/>
-      <w:spacing w:before="200"/>
+      <w:ind w:firstLine="576"/>
+      <w:contextualSpacing/>
       <w:outlineLvl w:val="6"/>
     </w:pPr>
     <w:rPr>
-      <w:rFonts w:asciiTheme="majorHAnsi" w:eastAsiaTheme="majorEastAsia" w:hAnsiTheme="majorHAnsi" w:cstheme="majorBidi"/>
-      <w:color w:val="4F81BD" w:themeColor="accent1"/>
+      <w:rFonts w:eastAsiaTheme="majorEastAsia" w:cstheme="majorBidi"/>
     </w:rPr>
   </w:style>
   <w:style w:type="paragraph" w:styleId="Heading8">
     <w:name w:val="heading 8"/>
-    <w:basedOn w:val="Normal"/>
+    <w:basedOn w:val="Heading7"/>
     <w:next w:val="BodyText"/>
     <w:uiPriority w:val="9"/>
     <w:unhideWhenUsed/>
     <w:qFormat/>
-    <w:pPr>
-      <w:keepNext/>
-      <w:keepLines/>
-      <w:spacing w:before="200"/>
+    <w:rsid w:val="00362D89"/>
+    <w:pPr>
       <w:outlineLvl w:val="7"/>
     </w:pPr>
-    <w:rPr>
-      <w:rFonts w:asciiTheme="majorHAnsi" w:eastAsiaTheme="majorEastAsia" w:hAnsiTheme="majorHAnsi" w:cstheme="majorBidi"/>
-      <w:color w:val="4F81BD" w:themeColor="accent1"/>
-    </w:rPr>
   </w:style>
   <w:style w:type="paragraph" w:styleId="Heading9">
     <w:name w:val="heading 9"/>
-    <w:basedOn w:val="Normal"/>
+    <w:basedOn w:val="Heading8"/>
     <w:next w:val="BodyText"/>
     <w:uiPriority w:val="9"/>
     <w:unhideWhenUsed/>
     <w:qFormat/>
-    <w:pPr>
-      <w:keepNext/>
-      <w:keepLines/>
+    <w:rsid w:val="00362D89"/>
+    <w:pPr>
       <w:spacing w:before="200"/>
       <w:outlineLvl w:val="8"/>
     </w:pPr>
-    <w:rPr>
-      <w:rFonts w:asciiTheme="majorHAnsi" w:eastAsiaTheme="majorEastAsia" w:hAnsiTheme="majorHAnsi" w:cstheme="majorBidi"/>
-      <w:color w:val="4F81BD" w:themeColor="accent1"/>
-    </w:rPr>
   </w:style>
   <w:style w:type="character" w:default="1" w:styleId="DefaultParagraphFont">
     <w:name w:val="Default Paragraph Font"/>
@@ -1443,8 +1440,9 @@
     <w:name w:val="Body Text"/>
     <w:basedOn w:val="Normal"/>
     <w:link w:val="BodyTextChar1"/>
-    <w:rsid w:val="004A1C96"/>
-    <w:pPr>
+    <w:rsid w:val="00F46B77"/>
+    <w:pPr>
+      <w:spacing w:before="80"/>
       <w:ind w:firstLine="576"/>
       <w:contextualSpacing/>
     </w:pPr>
@@ -1454,16 +1452,19 @@
     <w:basedOn w:val="BodyText"/>
     <w:next w:val="BodyText"/>
     <w:qFormat/>
-    <w:rsid w:val="004A1C96"/>
+    <w:rsid w:val="008764D0"/>
+    <w:pPr>
+      <w:spacing w:before="120"/>
+    </w:pPr>
   </w:style>
   <w:style w:type="paragraph" w:customStyle="1" w:styleId="Compact">
     <w:name w:val="Compact"/>
     <w:qFormat/>
-    <w:rsid w:val="00EB1DF9"/>
+    <w:rsid w:val="006B776B"/>
     <w:pPr>
       <w:keepNext/>
       <w:keepLines/>
-      <w:spacing w:after="0"/>
+      <w:spacing w:before="40" w:after="40"/>
       <w:jc w:val="both"/>
     </w:pPr>
     <w:rPr>
@@ -1641,12 +1642,13 @@
   </w:style>
   <w:style w:type="paragraph" w:customStyle="1" w:styleId="TableCaption">
     <w:name w:val="Table Caption"/>
-    <w:rsid w:val="004A1C96"/>
+    <w:rsid w:val="003F752B"/>
     <w:pPr>
       <w:keepNext/>
       <w:keepLines/>
-      <w:spacing w:before="480" w:line="360" w:lineRule="auto"/>
-      <w:ind w:left="144" w:right="144"/>
+      <w:spacing w:before="480" w:after="80" w:line="360" w:lineRule="auto"/>
+      <w:ind w:left="288" w:right="288"/>
+      <w:contextualSpacing/>
       <w:jc w:val="both"/>
     </w:pPr>
     <w:rPr>
@@ -1741,7 +1743,7 @@
     <w:name w:val="Body Text Char1"/>
     <w:basedOn w:val="DefaultParagraphFont"/>
     <w:link w:val="BodyText"/>
-    <w:rsid w:val="004A1C96"/>
+    <w:rsid w:val="00F46B77"/>
     <w:rPr>
       <w:rFonts w:ascii="Times New Roman" w:hAnsi="Times New Roman"/>
     </w:rPr>
@@ -1800,7 +1802,7 @@
     <w:basedOn w:val="DefaultParagraphFont"/>
     <w:link w:val="Heading3"/>
     <w:uiPriority w:val="9"/>
-    <w:rsid w:val="004A1C96"/>
+    <w:rsid w:val="00362D89"/>
     <w:rPr>
       <w:rFonts w:ascii="Times New Roman" w:eastAsiaTheme="majorEastAsia" w:hAnsi="Times New Roman" w:cstheme="majorBidi"/>
       <w:b/>
@@ -1813,7 +1815,7 @@
     <w:basedOn w:val="Heading3Char"/>
     <w:link w:val="Heading4"/>
     <w:uiPriority w:val="9"/>
-    <w:rsid w:val="004A1C96"/>
+    <w:rsid w:val="00362D89"/>
     <w:rPr>
       <w:rFonts w:ascii="Times New Roman" w:eastAsiaTheme="majorEastAsia" w:hAnsi="Times New Roman" w:cstheme="majorBidi"/>
       <w:b/>
@@ -1827,7 +1829,7 @@
     <w:basedOn w:val="Heading4Char"/>
     <w:link w:val="Heading5"/>
     <w:uiPriority w:val="9"/>
-    <w:rsid w:val="004A1C96"/>
+    <w:rsid w:val="00362D89"/>
     <w:rPr>
       <w:rFonts w:ascii="Times New Roman" w:eastAsiaTheme="majorEastAsia" w:hAnsi="Times New Roman" w:cstheme="majorBidi"/>
       <w:b w:val="0"/>
@@ -1842,10 +1844,9 @@
     <w:basedOn w:val="DefaultParagraphFont"/>
     <w:link w:val="Heading6"/>
     <w:uiPriority w:val="9"/>
-    <w:rsid w:val="004A1C96"/>
+    <w:rsid w:val="00A068F4"/>
     <w:rPr>
       <w:rFonts w:ascii="Times New Roman" w:eastAsiaTheme="majorEastAsia" w:hAnsi="Times New Roman" w:cstheme="majorBidi"/>
-      <w:iCs/>
       <w:szCs w:val="28"/>
     </w:rPr>
   </w:style>

</xml_diff>

<commit_message>
apa docx style changes
</commit_message>
<xml_diff>
--- a/pandoc/apa.docx
+++ b/pandoc/apa.docx
@@ -4,77 +4,294 @@
   <w:body>
     <w:p>
       <w:pPr>
+        <w:pStyle w:val="BodyText"/>
+      </w:pPr>
+      <w:r>
+        <w:t>Hello World</w:t>
+      </w:r>
+    </w:p>
+    <w:p>
+      <w:pPr>
+        <w:pStyle w:val="Title"/>
+      </w:pPr>
+      <w:r>
+        <w:t xml:space="preserve">Title </w:t>
+      </w:r>
+    </w:p>
+    <w:p>
+      <w:pPr>
+        <w:pStyle w:val="Subtitle"/>
+      </w:pPr>
+      <w:r>
+        <w:t xml:space="preserve"> Subtitle </w:t>
+      </w:r>
+    </w:p>
+    <w:p>
+      <w:pPr>
+        <w:pStyle w:val="Author"/>
+      </w:pPr>
+      <w:r>
+        <w:t xml:space="preserve"> Author </w:t>
+      </w:r>
+    </w:p>
+    <w:p>
+      <w:pPr>
+        <w:pStyle w:val="Date"/>
+      </w:pPr>
+      <w:r>
+        <w:t xml:space="preserve"> Date </w:t>
+      </w:r>
+    </w:p>
+    <w:p>
+      <w:pPr>
+        <w:pStyle w:val="Abstract"/>
+      </w:pPr>
+      <w:r>
+        <w:t xml:space="preserve"> Abstract </w:t>
+      </w:r>
+    </w:p>
+    <w:p>
+      <w:pPr>
+        <w:pStyle w:val="BodyText"/>
+      </w:pPr>
+    </w:p>
+    <w:p>
+      <w:pPr>
+        <w:pStyle w:val="Heading1"/>
+      </w:pPr>
+      <w:r>
+        <w:lastRenderedPageBreak/>
+        <w:t xml:space="preserve">Heading 1 </w:t>
+      </w:r>
+    </w:p>
+    <w:p>
+      <w:pPr>
+        <w:pStyle w:val="Heading2"/>
+      </w:pPr>
+      <w:r>
+        <w:t xml:space="preserve"> Heading 2 </w:t>
+      </w:r>
+    </w:p>
+    <w:p>
+      <w:pPr>
+        <w:pStyle w:val="Heading3"/>
+      </w:pPr>
+      <w:r>
+        <w:t xml:space="preserve"> Heading 3 </w:t>
+      </w:r>
+    </w:p>
+    <w:p>
+      <w:pPr>
+        <w:pStyle w:val="Heading4"/>
+      </w:pPr>
+      <w:r>
+        <w:t xml:space="preserve"> Heading 4 </w:t>
+      </w:r>
+    </w:p>
+    <w:p>
+      <w:pPr>
+        <w:pStyle w:val="Heading5"/>
+      </w:pPr>
+      <w:r>
+        <w:t xml:space="preserve"> Heading 5 </w:t>
+      </w:r>
+    </w:p>
+    <w:p>
+      <w:pPr>
+        <w:pStyle w:val="Heading6"/>
+      </w:pPr>
+      <w:r>
+        <w:t xml:space="preserve"> Heading 6 </w:t>
+      </w:r>
+    </w:p>
+    <w:p>
+      <w:pPr>
         <w:pStyle w:val="Heading7"/>
       </w:pPr>
       <w:r>
-        <w:t>Hello world.</w:t>
-      </w:r>
-    </w:p>
-    <w:p/>
-    <w:p/>
-    <w:p/>
-    <w:tbl>
-      <w:tblPr>
-        <w:tblW w:w="0" w:type="auto"/>
-        <w:tblLook w:val="04A0" w:firstRow="1" w:lastRow="0" w:firstColumn="1" w:lastColumn="0" w:noHBand="0" w:noVBand="1"/>
-      </w:tblPr>
-      <w:tblGrid>
-        <w:gridCol w:w="4675"/>
-        <w:gridCol w:w="4675"/>
-      </w:tblGrid>
-      <w:tr>
-        <w:tc>
-          <w:tcPr>
-            <w:tcW w:w="4675" w:type="dxa"/>
-          </w:tcPr>
-          <w:p/>
-        </w:tc>
-        <w:tc>
-          <w:tcPr>
-            <w:tcW w:w="4675" w:type="dxa"/>
-          </w:tcPr>
-          <w:p/>
-        </w:tc>
-      </w:tr>
-      <w:tr>
-        <w:tc>
-          <w:tcPr>
-            <w:tcW w:w="4675" w:type="dxa"/>
-          </w:tcPr>
-          <w:p/>
-        </w:tc>
-        <w:tc>
-          <w:tcPr>
-            <w:tcW w:w="4675" w:type="dxa"/>
-          </w:tcPr>
-          <w:p>
-            <w:bookmarkStart w:id="0" w:name="_GoBack"/>
-            <w:bookmarkEnd w:id="0"/>
-          </w:p>
-        </w:tc>
-      </w:tr>
-    </w:tbl>
-    <w:p/>
-    <w:p/>
-    <w:p/>
-    <w:p/>
-    <w:p/>
-    <w:p/>
-    <w:p/>
-    <w:p/>
-    <w:p/>
-    <w:p/>
-    <w:p/>
-    <w:p/>
-    <w:p/>
-    <w:p/>
-    <w:p/>
-    <w:p>
-      <w:pPr>
-        <w:pStyle w:val="Heading3"/>
-      </w:pPr>
-      <w:r>
-        <w:t>Test</w:t>
+        <w:t xml:space="preserve"> Heading 7 </w:t>
+      </w:r>
+    </w:p>
+    <w:p>
+      <w:pPr>
+        <w:pStyle w:val="Heading8"/>
+      </w:pPr>
+      <w:r>
+        <w:t xml:space="preserve"> Heading 8 </w:t>
+      </w:r>
+    </w:p>
+    <w:p>
+      <w:pPr>
+        <w:pStyle w:val="Heading9"/>
+      </w:pPr>
+      <w:r>
+        <w:t xml:space="preserve"> Heading 9 </w:t>
+      </w:r>
+    </w:p>
+    <w:p>
+      <w:pPr>
+        <w:pStyle w:val="FirstParagraph"/>
+      </w:pPr>
+      <w:r>
+        <w:t xml:space="preserve"> First Paragraph. </w:t>
+      </w:r>
+    </w:p>
+    <w:p>
+      <w:pPr>
+        <w:rPr>
+          <w:rStyle w:val="FootnoteTextChar"/>
+        </w:rPr>
+      </w:pPr>
+      <w:r>
+        <w:rPr>
+          <w:rFonts w:eastAsiaTheme="majorEastAsia" w:cstheme="majorBidi"/>
+        </w:rPr>
+        <w:t xml:space="preserve"> </w:t>
+      </w:r>
+      <w:r>
+        <w:rPr>
+          <w:rStyle w:val="BodyTextChar1"/>
+        </w:rPr>
+        <w:t>Body Text.</w:t>
+      </w:r>
+      <w:r>
+        <w:rPr>
+          <w:rFonts w:eastAsiaTheme="majorEastAsia" w:cstheme="majorBidi"/>
+        </w:rPr>
+        <w:t xml:space="preserve"> Body Text Char.     </w:t>
+      </w:r>
+      <w:r>
+        <w:rPr>
+          <w:rStyle w:val="VerbatimChar"/>
+        </w:rPr>
+        <w:t xml:space="preserve">Verbatim </w:t>
+      </w:r>
+      <w:proofErr w:type="gramStart"/>
+      <w:r>
+        <w:rPr>
+          <w:rStyle w:val="VerbatimChar"/>
+        </w:rPr>
+        <w:t>Char  .</w:t>
+      </w:r>
+      <w:proofErr w:type="gramEnd"/>
+      <w:r>
+        <w:rPr>
+          <w:rFonts w:eastAsiaTheme="majorEastAsia" w:cstheme="majorBidi"/>
+        </w:rPr>
+        <w:t xml:space="preserve">     </w:t>
+      </w:r>
+      <w:proofErr w:type="gramStart"/>
+      <w:r>
+        <w:rPr>
+          <w:rStyle w:val="Hyperlink"/>
+        </w:rPr>
+        <w:t>Hyperlink  .</w:t>
+      </w:r>
+      <w:proofErr w:type="gramEnd"/>
+      <w:r>
+        <w:rPr>
+          <w:rFonts w:eastAsiaTheme="majorEastAsia" w:cstheme="majorBidi"/>
+        </w:rPr>
+        <w:t xml:space="preserve">     </w:t>
+      </w:r>
+      <w:r>
+        <w:rPr>
+          <w:rStyle w:val="FootnoteTextChar"/>
+        </w:rPr>
+        <w:t>Footnote</w:t>
+      </w:r>
+      <w:r>
+        <w:rPr>
+          <w:rStyle w:val="FootnoteTextChar"/>
+        </w:rPr>
+        <w:t xml:space="preserve"> text</w:t>
+      </w:r>
+      <w:r>
+        <w:rPr>
+          <w:rStyle w:val="FootnoteTextChar"/>
+        </w:rPr>
+        <w:t xml:space="preserve">.  </w:t>
+      </w:r>
+    </w:p>
+    <w:p>
+      <w:pPr>
+        <w:pStyle w:val="BlockText"/>
+      </w:pPr>
+      <w:r>
+        <w:t xml:space="preserve"> Block Text. </w:t>
+      </w:r>
+      <w:bookmarkStart w:id="0" w:name="_GoBack"/>
+      <w:bookmarkEnd w:id="0"/>
+    </w:p>
+    <w:p>
+      <w:pPr>
+        <w:pStyle w:val="TableCaption"/>
+      </w:pPr>
+      <w:r>
+        <w:t xml:space="preserve"> Table caption. </w:t>
+      </w:r>
+    </w:p>
+    <w:p>
+      <w:pPr>
+        <w:rPr>
+          <w:rFonts w:eastAsiaTheme="majorEastAsia" w:cstheme="majorBidi"/>
+        </w:rPr>
+      </w:pPr>
+    </w:p>
+    <w:p>
+      <w:pPr>
+        <w:pStyle w:val="ImageCaption"/>
+      </w:pPr>
+      <w:r>
+        <w:t xml:space="preserve"> Image Caption </w:t>
+      </w:r>
+    </w:p>
+    <w:p>
+      <w:pPr>
+        <w:pStyle w:val="DefinitionTerm"/>
+      </w:pPr>
+      <w:r>
+        <w:t xml:space="preserve"> </w:t>
+      </w:r>
+      <w:proofErr w:type="spellStart"/>
+      <w:r>
+        <w:t>DefinitionTerm</w:t>
+      </w:r>
+      <w:proofErr w:type="spellEnd"/>
+      <w:r>
+        <w:t xml:space="preserve"> </w:t>
+      </w:r>
+    </w:p>
+    <w:p>
+      <w:pPr>
+        <w:pStyle w:val="Definition"/>
+      </w:pPr>
+      <w:r>
+        <w:t xml:space="preserve"> Definition </w:t>
+      </w:r>
+    </w:p>
+    <w:p>
+      <w:pPr>
+        <w:pStyle w:val="DefinitionTerm"/>
+      </w:pPr>
+      <w:r>
+        <w:t xml:space="preserve"> </w:t>
+      </w:r>
+      <w:proofErr w:type="spellStart"/>
+      <w:r>
+        <w:t>DefinitionTerm</w:t>
+      </w:r>
+      <w:proofErr w:type="spellEnd"/>
+      <w:r>
+        <w:t xml:space="preserve"> </w:t>
+      </w:r>
+    </w:p>
+    <w:p>
+      <w:pPr>
+        <w:pStyle w:val="Definition"/>
+      </w:pPr>
+      <w:r>
+        <w:t xml:space="preserve"> Definition</w:t>
       </w:r>
     </w:p>
     <w:sectPr>
@@ -339,7 +556,7 @@
   <w:abstractNum w:abstractNumId="1" w15:restartNumberingAfterBreak="0">
     <w:nsid w:val="FFFFFF7C"/>
     <w:multiLevelType w:val="singleLevel"/>
-    <w:tmpl w:val="321CE390"/>
+    <w:tmpl w:val="85C69442"/>
     <w:lvl w:ilvl="0">
       <w:start w:val="1"/>
       <w:numFmt w:val="decimal"/>
@@ -356,7 +573,7 @@
   <w:abstractNum w:abstractNumId="2" w15:restartNumberingAfterBreak="0">
     <w:nsid w:val="FFFFFF7D"/>
     <w:multiLevelType w:val="singleLevel"/>
-    <w:tmpl w:val="E65AA30A"/>
+    <w:tmpl w:val="862CAD52"/>
     <w:lvl w:ilvl="0">
       <w:start w:val="1"/>
       <w:numFmt w:val="decimal"/>
@@ -373,7 +590,7 @@
   <w:abstractNum w:abstractNumId="3" w15:restartNumberingAfterBreak="0">
     <w:nsid w:val="FFFFFF7E"/>
     <w:multiLevelType w:val="singleLevel"/>
-    <w:tmpl w:val="651EA3FE"/>
+    <w:tmpl w:val="F6BADBE4"/>
     <w:lvl w:ilvl="0">
       <w:start w:val="1"/>
       <w:numFmt w:val="decimal"/>
@@ -390,7 +607,7 @@
   <w:abstractNum w:abstractNumId="4" w15:restartNumberingAfterBreak="0">
     <w:nsid w:val="FFFFFF7F"/>
     <w:multiLevelType w:val="singleLevel"/>
-    <w:tmpl w:val="B4468B9A"/>
+    <w:tmpl w:val="DF46461E"/>
     <w:lvl w:ilvl="0">
       <w:start w:val="1"/>
       <w:numFmt w:val="decimal"/>
@@ -407,7 +624,7 @@
   <w:abstractNum w:abstractNumId="5" w15:restartNumberingAfterBreak="0">
     <w:nsid w:val="FFFFFF80"/>
     <w:multiLevelType w:val="singleLevel"/>
-    <w:tmpl w:val="3DAEA570"/>
+    <w:tmpl w:val="E7AC5574"/>
     <w:lvl w:ilvl="0">
       <w:start w:val="1"/>
       <w:numFmt w:val="bullet"/>
@@ -427,7 +644,7 @@
   <w:abstractNum w:abstractNumId="6" w15:restartNumberingAfterBreak="0">
     <w:nsid w:val="FFFFFF81"/>
     <w:multiLevelType w:val="singleLevel"/>
-    <w:tmpl w:val="51244FAA"/>
+    <w:tmpl w:val="ACD621BC"/>
     <w:lvl w:ilvl="0">
       <w:start w:val="1"/>
       <w:numFmt w:val="bullet"/>
@@ -447,7 +664,7 @@
   <w:abstractNum w:abstractNumId="7" w15:restartNumberingAfterBreak="0">
     <w:nsid w:val="FFFFFF82"/>
     <w:multiLevelType w:val="singleLevel"/>
-    <w:tmpl w:val="793A10F8"/>
+    <w:tmpl w:val="2580F40E"/>
     <w:lvl w:ilvl="0">
       <w:start w:val="1"/>
       <w:numFmt w:val="bullet"/>
@@ -467,7 +684,7 @@
   <w:abstractNum w:abstractNumId="8" w15:restartNumberingAfterBreak="0">
     <w:nsid w:val="FFFFFF83"/>
     <w:multiLevelType w:val="singleLevel"/>
-    <w:tmpl w:val="2760DD38"/>
+    <w:tmpl w:val="B5540556"/>
     <w:lvl w:ilvl="0">
       <w:start w:val="1"/>
       <w:numFmt w:val="bullet"/>
@@ -487,7 +704,7 @@
   <w:abstractNum w:abstractNumId="9" w15:restartNumberingAfterBreak="0">
     <w:nsid w:val="FFFFFF88"/>
     <w:multiLevelType w:val="singleLevel"/>
-    <w:tmpl w:val="BB58AB08"/>
+    <w:tmpl w:val="0B8E8B2A"/>
     <w:lvl w:ilvl="0">
       <w:start w:val="1"/>
       <w:numFmt w:val="decimal"/>
@@ -504,7 +721,7 @@
   <w:abstractNum w:abstractNumId="10" w15:restartNumberingAfterBreak="0">
     <w:nsid w:val="FFFFFF89"/>
     <w:multiLevelType w:val="singleLevel"/>
-    <w:tmpl w:val="83C48814"/>
+    <w:tmpl w:val="57B2AE1E"/>
     <w:lvl w:ilvl="0">
       <w:start w:val="1"/>
       <w:numFmt w:val="bullet"/>
@@ -1268,7 +1485,7 @@
   <w:style w:type="paragraph" w:default="1" w:styleId="Normal">
     <w:name w:val="Normal"/>
     <w:qFormat/>
-    <w:rsid w:val="002355F4"/>
+    <w:rsid w:val="00A10DBE"/>
     <w:pPr>
       <w:spacing w:before="120" w:after="0" w:line="480" w:lineRule="auto"/>
     </w:pPr>
@@ -1641,10 +1858,13 @@
     <w:name w:val="Definition Term"/>
     <w:basedOn w:val="Normal"/>
     <w:next w:val="Definition"/>
-    <w:rsid w:val="004A1C96"/>
+    <w:rsid w:val="00493959"/>
     <w:pPr>
       <w:keepNext/>
       <w:keepLines/>
+      <w:spacing w:line="240" w:lineRule="auto"/>
+      <w:ind w:left="288"/>
+      <w:contextualSpacing/>
     </w:pPr>
     <w:rPr>
       <w:b/>
@@ -1653,7 +1873,13 @@
   <w:style w:type="paragraph" w:customStyle="1" w:styleId="Definition">
     <w:name w:val="Definition"/>
     <w:basedOn w:val="Normal"/>
-    <w:rsid w:val="004A1C96"/>
+    <w:rsid w:val="00493959"/>
+    <w:pPr>
+      <w:keepLines/>
+      <w:spacing w:line="240" w:lineRule="auto"/>
+      <w:ind w:left="576"/>
+      <w:contextualSpacing/>
+    </w:pPr>
   </w:style>
   <w:style w:type="paragraph" w:styleId="Caption">
     <w:name w:val="caption"/>
@@ -1947,12 +2173,15 @@
     <w:semiHidden/>
     <w:unhideWhenUsed/>
     <w:qFormat/>
-    <w:rsid w:val="00215375"/>
-    <w:pPr>
+    <w:rsid w:val="00A10DBE"/>
+    <w:pPr>
+      <w:ind w:left="288" w:right="288"/>
+      <w:mirrorIndents/>
       <w:jc w:val="center"/>
     </w:pPr>
     <w:rPr>
       <w:rFonts w:ascii="Times New Roman" w:hAnsi="Times New Roman"/>
+      <w:color w:val="000000" w:themeColor="text1"/>
       <w:sz w:val="22"/>
       <w:szCs w:val="20"/>
     </w:rPr>
@@ -1960,21 +2189,25 @@
       <w:jc w:val="center"/>
       <w:tblInd w:w="0" w:type="dxa"/>
       <w:tblBorders>
-        <w:top w:val="single" w:sz="4" w:space="0" w:color="auto"/>
-        <w:bottom w:val="single" w:sz="4" w:space="0" w:color="auto"/>
+        <w:top w:val="single" w:sz="8" w:space="0" w:color="000000" w:themeColor="text1"/>
+        <w:left w:val="single" w:sz="8" w:space="0" w:color="FFFFFF" w:themeColor="background1"/>
+        <w:bottom w:val="single" w:sz="8" w:space="0" w:color="000000" w:themeColor="text1"/>
+        <w:right w:val="single" w:sz="8" w:space="0" w:color="FFFFFF" w:themeColor="background1"/>
+        <w:insideH w:val="single" w:sz="8" w:space="0" w:color="FFFFFF" w:themeColor="background1"/>
       </w:tblBorders>
       <w:tblCellMar>
         <w:top w:w="43" w:type="dxa"/>
-        <w:left w:w="86" w:type="dxa"/>
+        <w:left w:w="58" w:type="dxa"/>
         <w:bottom w:w="43" w:type="dxa"/>
-        <w:right w:w="86" w:type="dxa"/>
+        <w:right w:w="58" w:type="dxa"/>
       </w:tblCellMar>
     </w:tblPr>
     <w:trPr>
       <w:jc w:val="center"/>
     </w:trPr>
     <w:tcPr>
-      <w:vAlign w:val="bottom"/>
+      <w:shd w:val="clear" w:color="auto" w:fill="FFFFFF" w:themeFill="background1"/>
+      <w:vAlign w:val="center"/>
     </w:tcPr>
     <w:tblStylePr w:type="firstRow">
       <w:pPr>
@@ -1982,12 +2215,132 @@
       </w:pPr>
       <w:rPr>
         <w:rFonts w:ascii="Times New Roman" w:hAnsi="Times New Roman"/>
+        <w:sz w:val="24"/>
       </w:rPr>
       <w:tblPr/>
       <w:tcPr>
         <w:tcBorders>
           <w:top w:val="nil"/>
-          <w:bottom w:val="single" w:sz="12" w:space="0" w:color="auto"/>
+          <w:bottom w:val="single" w:sz="18" w:space="0" w:color="000000" w:themeColor="text1"/>
+        </w:tcBorders>
+        <w:shd w:val="clear" w:color="auto" w:fill="FFFFFF" w:themeFill="background1"/>
+      </w:tcPr>
+    </w:tblStylePr>
+  </w:style>
+  <w:style w:type="table" w:styleId="TableGrid">
+    <w:name w:val="Table Grid"/>
+    <w:basedOn w:val="Table"/>
+    <w:qFormat/>
+    <w:rsid w:val="00E44DA0"/>
+    <w:pPr>
+      <w:spacing w:after="0"/>
+    </w:pPr>
+    <w:tblPr>
+      <w:tblBorders>
+        <w:top w:val="single" w:sz="4" w:space="0" w:color="auto"/>
+        <w:left w:val="single" w:sz="4" w:space="0" w:color="auto"/>
+        <w:bottom w:val="single" w:sz="4" w:space="0" w:color="auto"/>
+        <w:right w:val="single" w:sz="4" w:space="0" w:color="auto"/>
+        <w:insideH w:val="single" w:sz="4" w:space="0" w:color="auto"/>
+        <w:insideV w:val="single" w:sz="4" w:space="0" w:color="auto"/>
+      </w:tblBorders>
+    </w:tblPr>
+    <w:tcPr>
+      <w:shd w:val="clear" w:color="auto" w:fill="FFFFFF" w:themeFill="background1"/>
+    </w:tcPr>
+    <w:tblStylePr w:type="firstRow">
+      <w:pPr>
+        <w:jc w:val="center"/>
+      </w:pPr>
+      <w:rPr>
+        <w:rFonts w:ascii="Times New Roman" w:hAnsi="Times New Roman"/>
+        <w:sz w:val="24"/>
+      </w:rPr>
+      <w:tblPr/>
+      <w:tcPr>
+        <w:tcBorders>
+          <w:top w:val="nil"/>
+          <w:bottom w:val="single" w:sz="18" w:space="0" w:color="000000" w:themeColor="text1"/>
+        </w:tcBorders>
+        <w:shd w:val="clear" w:color="auto" w:fill="FFFFFF" w:themeFill="background1"/>
+      </w:tcPr>
+    </w:tblStylePr>
+  </w:style>
+  <w:style w:type="table" w:styleId="PlainTable2">
+    <w:name w:val="Plain Table 2"/>
+    <w:basedOn w:val="TableNormal"/>
+    <w:rsid w:val="006078E8"/>
+    <w:pPr>
+      <w:spacing w:after="0"/>
+    </w:pPr>
+    <w:tblPr>
+      <w:tblStyleRowBandSize w:val="1"/>
+      <w:tblStyleColBandSize w:val="1"/>
+      <w:tblBorders>
+        <w:top w:val="single" w:sz="4" w:space="0" w:color="7F7F7F" w:themeColor="text1" w:themeTint="80"/>
+        <w:bottom w:val="single" w:sz="4" w:space="0" w:color="7F7F7F" w:themeColor="text1" w:themeTint="80"/>
+      </w:tblBorders>
+    </w:tblPr>
+    <w:tblStylePr w:type="firstRow">
+      <w:rPr>
+        <w:b/>
+        <w:bCs/>
+      </w:rPr>
+      <w:tblPr/>
+      <w:tcPr>
+        <w:tcBorders>
+          <w:bottom w:val="single" w:sz="4" w:space="0" w:color="7F7F7F" w:themeColor="text1" w:themeTint="80"/>
+        </w:tcBorders>
+      </w:tcPr>
+    </w:tblStylePr>
+    <w:tblStylePr w:type="lastRow">
+      <w:rPr>
+        <w:b/>
+        <w:bCs/>
+      </w:rPr>
+      <w:tblPr/>
+      <w:tcPr>
+        <w:tcBorders>
+          <w:top w:val="single" w:sz="4" w:space="0" w:color="7F7F7F" w:themeColor="text1" w:themeTint="80"/>
+        </w:tcBorders>
+      </w:tcPr>
+    </w:tblStylePr>
+    <w:tblStylePr w:type="firstCol">
+      <w:rPr>
+        <w:b/>
+        <w:bCs/>
+      </w:rPr>
+    </w:tblStylePr>
+    <w:tblStylePr w:type="lastCol">
+      <w:rPr>
+        <w:b/>
+        <w:bCs/>
+      </w:rPr>
+    </w:tblStylePr>
+    <w:tblStylePr w:type="band1Vert">
+      <w:tblPr/>
+      <w:tcPr>
+        <w:tcBorders>
+          <w:left w:val="single" w:sz="4" w:space="0" w:color="7F7F7F" w:themeColor="text1" w:themeTint="80"/>
+          <w:right w:val="single" w:sz="4" w:space="0" w:color="7F7F7F" w:themeColor="text1" w:themeTint="80"/>
+        </w:tcBorders>
+      </w:tcPr>
+    </w:tblStylePr>
+    <w:tblStylePr w:type="band2Vert">
+      <w:tblPr/>
+      <w:tcPr>
+        <w:tcBorders>
+          <w:left w:val="single" w:sz="4" w:space="0" w:color="7F7F7F" w:themeColor="text1" w:themeTint="80"/>
+          <w:right w:val="single" w:sz="4" w:space="0" w:color="7F7F7F" w:themeColor="text1" w:themeTint="80"/>
+        </w:tcBorders>
+      </w:tcPr>
+    </w:tblStylePr>
+    <w:tblStylePr w:type="band1Horz">
+      <w:tblPr/>
+      <w:tcPr>
+        <w:tcBorders>
+          <w:top w:val="single" w:sz="4" w:space="0" w:color="7F7F7F" w:themeColor="text1" w:themeTint="80"/>
+          <w:bottom w:val="single" w:sz="4" w:space="0" w:color="7F7F7F" w:themeColor="text1" w:themeTint="80"/>
         </w:tcBorders>
       </w:tcPr>
     </w:tblStylePr>

</xml_diff>